<commit_message>
fix: Correct Old Issue
</commit_message>
<xml_diff>
--- a/Fall-2018/Labs/C-Workshop-S5.docx
+++ b/Fall-2018/Labs/C-Workshop-S5.docx
@@ -1744,17 +1744,45 @@
           <w:lang w:bidi="fa-IR"/>
         </w:rPr>
       </w:pPr>
-      <w:r>
-        <w:rPr>
-          <w:rFonts w:hint="cs"/>
-          <w:rtl/>
-          <w:lang w:bidi="fa-IR"/>
-        </w:rPr>
-        <w:t xml:space="preserve">برنامه‌ای بنویسید که دو مقدار به نام‌های </w:t>
-      </w:r>
       <w:proofErr w:type="spellStart"/>
       <w:r>
         <w:rPr>
+          <w:rFonts w:hint="cs"/>
+          <w:rtl/>
+          <w:lang w:bidi="fa-IR"/>
+        </w:rPr>
+        <w:t>برنامه‌ای</w:t>
+      </w:r>
+      <w:proofErr w:type="spellEnd"/>
+      <w:r>
+        <w:rPr>
+          <w:rFonts w:hint="cs"/>
+          <w:rtl/>
+          <w:lang w:bidi="fa-IR"/>
+        </w:rPr>
+        <w:t xml:space="preserve"> بنویسید که دو مقدار به </w:t>
+      </w:r>
+      <w:proofErr w:type="spellStart"/>
+      <w:r>
+        <w:rPr>
+          <w:rFonts w:hint="cs"/>
+          <w:rtl/>
+          <w:lang w:bidi="fa-IR"/>
+        </w:rPr>
+        <w:t>نام‌های</w:t>
+      </w:r>
+      <w:proofErr w:type="spellEnd"/>
+      <w:r>
+        <w:rPr>
+          <w:rFonts w:hint="cs"/>
+          <w:rtl/>
+          <w:lang w:bidi="fa-IR"/>
+        </w:rPr>
+        <w:t xml:space="preserve"> </w:t>
+      </w:r>
+      <w:proofErr w:type="spellStart"/>
+      <w:r>
+        <w:rPr>
           <w:lang w:bidi="fa-IR"/>
         </w:rPr>
         <w:t>firstNumber</w:t>
@@ -1796,7 +1824,25 @@
           <w:rtl/>
           <w:lang w:bidi="fa-IR"/>
         </w:rPr>
-        <w:t>، آن‌ها را در متغیرهایی با همین نام ذخیره کرده</w:t>
+        <w:t xml:space="preserve">، </w:t>
+      </w:r>
+      <w:proofErr w:type="spellStart"/>
+      <w:r>
+        <w:rPr>
+          <w:rFonts w:hint="cs"/>
+          <w:rtl/>
+          <w:lang w:bidi="fa-IR"/>
+        </w:rPr>
+        <w:t>آن‌ها</w:t>
+      </w:r>
+      <w:proofErr w:type="spellEnd"/>
+      <w:r>
+        <w:rPr>
+          <w:rFonts w:hint="cs"/>
+          <w:rtl/>
+          <w:lang w:bidi="fa-IR"/>
+        </w:rPr>
+        <w:t xml:space="preserve"> را در متغیرهایی با همین نام ذخیره کرده</w:t>
       </w:r>
       <w:r>
         <w:rPr>
@@ -1836,8 +1882,18 @@
           <w:rtl/>
           <w:lang w:bidi="fa-IR"/>
         </w:rPr>
-        <w:t xml:space="preserve"> را جابه‌جا</w:t>
-      </w:r>
+        <w:t xml:space="preserve"> را </w:t>
+      </w:r>
+      <w:proofErr w:type="spellStart"/>
+      <w:r>
+        <w:rPr>
+          <w:rFonts w:hint="cs"/>
+          <w:rtl/>
+          <w:lang w:bidi="fa-IR"/>
+        </w:rPr>
+        <w:t>جابه‌جا</w:t>
+      </w:r>
+      <w:proofErr w:type="spellEnd"/>
       <w:r>
         <w:rPr>
           <w:rFonts w:hint="cs"/>
@@ -2038,23 +2094,7 @@
           <w:rtl/>
           <w:lang w:bidi="fa-IR"/>
         </w:rPr>
-        <w:t>حداکثر تعداد اسکانس‌های</w:t>
-      </w:r>
-      <w:r>
-        <w:rPr>
-          <w:rFonts w:hint="cs"/>
-          <w:rtl/>
-          <w:lang w:bidi="fa-IR"/>
-        </w:rPr>
-        <w:t xml:space="preserve"> ۲</w:t>
-      </w:r>
-      <w:r>
-        <w:rPr>
-          <w:rFonts w:hint="cs"/>
-          <w:rtl/>
-          <w:lang w:bidi="fa-IR"/>
-        </w:rPr>
-        <w:t xml:space="preserve"> هزار تومانی را به مشتری می‌دهد.</w:t>
+        <w:t>حداکثر تعداد اسکانس‌های ۲ هزار تومانی را به مشتری می‌دهد.</w:t>
       </w:r>
     </w:p>
     <w:p>
@@ -2105,8 +2145,6 @@
         </w:rPr>
         <w:t xml:space="preserve"> برنامه‌ای بنویسید که با دریافت یک مبلغ تعداد اسکناس‌هایی که از هر نوع به مشتری داده می‌شود را محاسبه کند.</w:t>
       </w:r>
-      <w:bookmarkStart w:id="0" w:name="_GoBack"/>
-      <w:bookmarkEnd w:id="0"/>
     </w:p>
     <w:p>
       <w:pPr>
@@ -2154,8 +2192,45 @@
           <w:rtl/>
           <w:lang w:bidi="fa-IR"/>
         </w:rPr>
-        <w:t xml:space="preserve"> به‌دست آورید می‌توانید از </w:t>
-      </w:r>
+        <w:t xml:space="preserve"> </w:t>
+      </w:r>
+      <w:proofErr w:type="spellStart"/>
+      <w:r>
+        <w:rPr>
+          <w:rFonts w:hint="cs"/>
+          <w:rtl/>
+          <w:lang w:bidi="fa-IR"/>
+        </w:rPr>
+        <w:t>به‌دست</w:t>
+      </w:r>
+      <w:proofErr w:type="spellEnd"/>
+      <w:r>
+        <w:rPr>
+          <w:rFonts w:hint="cs"/>
+          <w:rtl/>
+          <w:lang w:bidi="fa-IR"/>
+        </w:rPr>
+        <w:t xml:space="preserve"> آورید </w:t>
+      </w:r>
+      <w:proofErr w:type="spellStart"/>
+      <w:r>
+        <w:rPr>
+          <w:rFonts w:hint="cs"/>
+          <w:rtl/>
+          <w:lang w:bidi="fa-IR"/>
+        </w:rPr>
+        <w:t>می‌توانید</w:t>
+      </w:r>
+      <w:proofErr w:type="spellEnd"/>
+      <w:r>
+        <w:rPr>
+          <w:rFonts w:hint="cs"/>
+          <w:rtl/>
+          <w:lang w:bidi="fa-IR"/>
+        </w:rPr>
+        <w:t xml:space="preserve"> از </w:t>
+      </w:r>
+      <w:proofErr w:type="spellStart"/>
       <w:r>
         <w:rPr>
           <w:rFonts w:hint="cs"/>
@@ -2164,13 +2239,50 @@
         </w:rPr>
         <w:t>ماکرو</w:t>
       </w:r>
-      <w:r>
-        <w:rPr>
-          <w:rFonts w:hint="cs"/>
-          <w:rtl/>
-          <w:lang w:bidi="fa-IR"/>
-        </w:rPr>
-        <w:t xml:space="preserve"> (در آینده با ماکروها بیشتر آشنا می‌شوید)</w:t>
+      <w:proofErr w:type="spellEnd"/>
+      <w:r>
+        <w:rPr>
+          <w:rFonts w:hint="cs"/>
+          <w:rtl/>
+          <w:lang w:bidi="fa-IR"/>
+        </w:rPr>
+        <w:t xml:space="preserve"> (در آینده با </w:t>
+      </w:r>
+      <w:proofErr w:type="spellStart"/>
+      <w:r>
+        <w:rPr>
+          <w:rFonts w:hint="cs"/>
+          <w:rtl/>
+          <w:lang w:bidi="fa-IR"/>
+        </w:rPr>
+        <w:t>ماکروها</w:t>
+      </w:r>
+      <w:proofErr w:type="spellEnd"/>
+      <w:r>
+        <w:rPr>
+          <w:rFonts w:hint="cs"/>
+          <w:rtl/>
+          <w:lang w:bidi="fa-IR"/>
+        </w:rPr>
+        <w:t xml:space="preserve"> بیشتر آشنا </w:t>
+      </w:r>
+      <w:proofErr w:type="spellStart"/>
+      <w:r>
+        <w:rPr>
+          <w:rFonts w:hint="cs"/>
+          <w:rtl/>
+          <w:lang w:bidi="fa-IR"/>
+        </w:rPr>
+        <w:t>می‌شوید</w:t>
+      </w:r>
+      <w:proofErr w:type="spellEnd"/>
+      <w:r>
+        <w:rPr>
+          <w:rFonts w:hint="cs"/>
+          <w:rtl/>
+          <w:lang w:bidi="fa-IR"/>
+        </w:rPr>
+        <w:t>)</w:t>
       </w:r>
       <w:r>
         <w:rPr>
@@ -6888,87 +7000,8 @@
           <w:lang w:bidi="fa-IR"/>
         </w:rPr>
       </w:pPr>
-    </w:p>
-    <w:p>
-      <w:pPr>
-        <w:bidi/>
-        <w:rPr>
-          <w:rtl/>
-          <w:lang w:bidi="fa-IR"/>
-        </w:rPr>
-      </w:pPr>
-    </w:p>
-    <w:p>
-      <w:pPr>
-        <w:bidi/>
-        <w:rPr>
-          <w:rtl/>
-          <w:lang w:bidi="fa-IR"/>
-        </w:rPr>
-      </w:pPr>
-    </w:p>
-    <w:p>
-      <w:pPr>
-        <w:bidi/>
-        <w:rPr>
-          <w:rtl/>
-          <w:lang w:bidi="fa-IR"/>
-        </w:rPr>
-      </w:pPr>
-    </w:p>
-    <w:p>
-      <w:pPr>
-        <w:bidi/>
-        <w:rPr>
-          <w:rtl/>
-          <w:lang w:bidi="fa-IR"/>
-        </w:rPr>
-      </w:pPr>
-    </w:p>
-    <w:p>
-      <w:pPr>
-        <w:bidi/>
-        <w:rPr>
-          <w:rtl/>
-          <w:lang w:bidi="fa-IR"/>
-        </w:rPr>
-      </w:pPr>
-    </w:p>
-    <w:p>
-      <w:pPr>
-        <w:bidi/>
-        <w:rPr>
-          <w:rtl/>
-          <w:lang w:bidi="fa-IR"/>
-        </w:rPr>
-      </w:pPr>
-    </w:p>
-    <w:p>
-      <w:pPr>
-        <w:bidi/>
-        <w:rPr>
-          <w:rtl/>
-          <w:lang w:bidi="fa-IR"/>
-        </w:rPr>
-      </w:pPr>
-    </w:p>
-    <w:p>
-      <w:pPr>
-        <w:bidi/>
-        <w:rPr>
-          <w:rtl/>
-          <w:lang w:bidi="fa-IR"/>
-        </w:rPr>
-      </w:pPr>
-    </w:p>
-    <w:p>
-      <w:pPr>
-        <w:bidi/>
-        <w:rPr>
-          <w:rtl/>
-          <w:lang w:bidi="fa-IR"/>
-        </w:rPr>
-      </w:pPr>
+      <w:bookmarkStart w:id="0" w:name="_GoBack"/>
+      <w:bookmarkEnd w:id="0"/>
     </w:p>
     <w:sectPr>
       <w:headerReference w:type="default" r:id="rId18"/>
@@ -9827,7 +9860,7 @@
       </w:pPr>
     </w:pPrDefault>
   </w:docDefaults>
-  <w:latentStyles w:defLockedState="0" w:defUIPriority="99" w:defSemiHidden="0" w:defUnhideWhenUsed="0" w:defQFormat="0" w:count="375">
+  <w:latentStyles w:defLockedState="0" w:defUIPriority="99" w:defSemiHidden="0" w:defUnhideWhenUsed="0" w:defQFormat="0" w:count="377">
     <w:lsdException w:name="Normal" w:uiPriority="0" w:qFormat="1"/>
     <w:lsdException w:name="heading 1" w:uiPriority="9" w:qFormat="1"/>
     <w:lsdException w:name="heading 2" w:semiHidden="1" w:uiPriority="9" w:unhideWhenUsed="1" w:qFormat="1"/>
@@ -9933,7 +9966,6 @@
     <w:lsdException w:name="HTML Sample" w:semiHidden="1" w:unhideWhenUsed="1"/>
     <w:lsdException w:name="HTML Typewriter" w:semiHidden="1" w:unhideWhenUsed="1"/>
     <w:lsdException w:name="HTML Variable" w:semiHidden="1" w:unhideWhenUsed="1"/>
-    <w:lsdException w:name="Normal Table" w:semiHidden="1" w:unhideWhenUsed="1"/>
     <w:lsdException w:name="annotation subject" w:semiHidden="1" w:unhideWhenUsed="1"/>
     <w:lsdException w:name="No List" w:semiHidden="1" w:unhideWhenUsed="1"/>
     <w:lsdException w:name="Outline List 1" w:semiHidden="1" w:unhideWhenUsed="1"/>
@@ -9979,11 +10011,9 @@
     <w:lsdException w:name="Table Subtle 1" w:semiHidden="1" w:unhideWhenUsed="1"/>
     <w:lsdException w:name="Table Subtle 2" w:semiHidden="1" w:unhideWhenUsed="1"/>
     <w:lsdException w:name="Table Web 1" w:semiHidden="1" w:unhideWhenUsed="1"/>
-    <w:lsdException w:name="Table Web 2" w:semiHidden="1" w:unhideWhenUsed="1"/>
     <w:lsdException w:name="Table Web 3" w:semiHidden="1" w:unhideWhenUsed="1"/>
     <w:lsdException w:name="Balloon Text" w:semiHidden="1" w:unhideWhenUsed="1"/>
     <w:lsdException w:name="Table Grid" w:uiPriority="59"/>
-    <w:lsdException w:name="Table Theme" w:semiHidden="1" w:unhideWhenUsed="1"/>
     <w:lsdException w:name="Placeholder Text" w:semiHidden="1"/>
     <w:lsdException w:name="No Spacing" w:uiPriority="1" w:qFormat="1"/>
     <w:lsdException w:name="Light Shading" w:uiPriority="60"/>
@@ -10203,6 +10233,8 @@
     <w:lsdException w:name="Smart Hyperlink" w:semiHidden="1" w:unhideWhenUsed="1"/>
     <w:lsdException w:name="Hashtag" w:semiHidden="1" w:unhideWhenUsed="1"/>
     <w:lsdException w:name="Unresolved Mention" w:semiHidden="1" w:unhideWhenUsed="1"/>
+    <w:lsdException w:name="Smart Link" w:semiHidden="1" w:unhideWhenUsed="1"/>
+    <w:lsdException w:name="Smart Link Error" w:semiHidden="1" w:unhideWhenUsed="1"/>
   </w:latentStyles>
   <w:style w:type="paragraph" w:default="1" w:styleId="Normal">
     <w:name w:val="Normal"/>
@@ -11256,7 +11288,7 @@
 </file>
 
 <file path=customXml/itemProps1.xml><?xml version="1.0" encoding="utf-8"?>
-<ds:datastoreItem xmlns:ds="http://schemas.openxmlformats.org/officeDocument/2006/customXml" ds:itemID="{3140C14F-C628-4B36-A039-B68B8E2D579B}">
+<ds:datastoreItem xmlns:ds="http://schemas.openxmlformats.org/officeDocument/2006/customXml" ds:itemID="{3D0DAA8F-1A11-4728-844D-A2776BE5C49C}">
   <ds:schemaRefs>
     <ds:schemaRef ds:uri="http://schemas.openxmlformats.org/officeDocument/2006/bibliography"/>
   </ds:schemaRefs>

</xml_diff>